<commit_message>
added login and register page
</commit_message>
<xml_diff>
--- a/STIW2044_A212_Lab2_juanrico.docx
+++ b/STIW2044_A212_Lab2_juanrico.docx
@@ -572,17 +572,12 @@
               </w:tc>
               <w:sdt>
                 <w:sdtPr>
-                  <w:rPr>
-                    <w:rFonts w:asciiTheme="majorHAnsi" w:hAnsiTheme="majorHAnsi" w:cstheme="majorHAnsi"/>
-                  </w:rPr>
                   <w:id w:val="-242718719"/>
                   <w:placeholder>
                     <w:docPart w:val="5B546658859B49B9A57C735EF1D3EF64"/>
                   </w:placeholder>
-                  <w:showingPlcHdr/>
                   <w:text/>
                 </w:sdtPr>
-                <w:sdtEndPr/>
                 <w:sdtContent>
                   <w:tc>
                     <w:tcPr>
@@ -597,11 +592,7 @@
                         </w:rPr>
                       </w:pPr>
                       <w:r>
-                        <w:rPr>
-                          <w:rStyle w:val="PlaceholderText"/>
-                          <w:rFonts w:asciiTheme="majorHAnsi" w:hAnsiTheme="majorHAnsi" w:cstheme="majorHAnsi"/>
-                        </w:rPr>
-                        <w:t>Click or tap here to enter text.</w:t>
+                        <w:t>https://github.com/victorico123/flutter-projrct-UUM</w:t>
                       </w:r>
                     </w:p>
                   </w:tc>
@@ -3567,7 +3558,7 @@
     <w:rsidRoot w:val="00A13996"/>
     <w:rsid w:val="00A13996"/>
     <w:rsid w:val="00B0290B"/>
-    <w:rsid w:val="00F16D7C"/>
+    <w:rsid w:val="00C260C4"/>
   </w:rsids>
   <m:mathPr>
     <m:mathFont m:val="Cambria Math"/>

</xml_diff>

<commit_message>
add API from htdocs folder
</commit_message>
<xml_diff>
--- a/STIW2044_A212_Lab2_juanrico.docx
+++ b/STIW2044_A212_Lab2_juanrico.docx
@@ -326,6 +326,7 @@
                   </w:placeholder>
                   <w:text/>
                 </w:sdtPr>
+                <w:sdtEndPr/>
                 <w:sdtContent>
                   <w:tc>
                     <w:tcPr>
@@ -389,6 +390,7 @@
                   </w:placeholder>
                   <w:text/>
                 </w:sdtPr>
+                <w:sdtEndPr/>
                 <w:sdtContent>
                   <w:tc>
                     <w:tcPr>
@@ -518,6 +520,7 @@
                   </w:placeholder>
                   <w:text/>
                 </w:sdtPr>
+                <w:sdtEndPr/>
                 <w:sdtContent>
                   <w:tc>
                     <w:tcPr>
@@ -578,6 +581,7 @@
                   </w:placeholder>
                   <w:text/>
                 </w:sdtPr>
+                <w:sdtEndPr/>
                 <w:sdtContent>
                   <w:tc>
                     <w:tcPr>
@@ -637,13 +641,14 @@
                   <w:placeholder>
                     <w:docPart w:val="D5735086ABBF4B4CB5498254AEFFBE4B"/>
                   </w:placeholder>
-                  <w:date w:fullDate="2022-04-24T00:00:00Z">
+                  <w:date w:fullDate="2022-05-22T00:00:00Z">
                     <w:dateFormat w:val="d/M/yyyy"/>
                     <w:lid w:val="en-MY"/>
                     <w:storeMappedDataAs w:val="dateTime"/>
                     <w:calendar w:val="gregorian"/>
                   </w:date>
                 </w:sdtPr>
+                <w:sdtEndPr/>
                 <w:sdtContent>
                   <w:tc>
                     <w:tcPr>
@@ -662,7 +667,35 @@
                           <w:rFonts w:asciiTheme="majorHAnsi" w:hAnsiTheme="majorHAnsi" w:cstheme="majorHAnsi"/>
                           <w:lang w:val="en-MY"/>
                         </w:rPr>
-                        <w:t>24/4/2022</w:t>
+                        <w:t>2</w:t>
+                      </w:r>
+                      <w:r>
+                        <w:rPr>
+                          <w:rFonts w:asciiTheme="majorHAnsi" w:hAnsiTheme="majorHAnsi" w:cstheme="majorHAnsi"/>
+                          <w:lang w:val="en-MY"/>
+                        </w:rPr>
+                        <w:t>2</w:t>
+                      </w:r>
+                      <w:r>
+                        <w:rPr>
+                          <w:rFonts w:asciiTheme="majorHAnsi" w:hAnsiTheme="majorHAnsi" w:cstheme="majorHAnsi"/>
+                          <w:lang w:val="en-MY"/>
+                        </w:rPr>
+                        <w:t>/</w:t>
+                      </w:r>
+                      <w:r>
+                        <w:rPr>
+                          <w:rFonts w:asciiTheme="majorHAnsi" w:hAnsiTheme="majorHAnsi" w:cstheme="majorHAnsi"/>
+                          <w:lang w:val="en-MY"/>
+                        </w:rPr>
+                        <w:t>5</w:t>
+                      </w:r>
+                      <w:r>
+                        <w:rPr>
+                          <w:rFonts w:asciiTheme="majorHAnsi" w:hAnsiTheme="majorHAnsi" w:cstheme="majorHAnsi"/>
+                          <w:lang w:val="en-MY"/>
+                        </w:rPr>
+                        <w:t>/2022</w:t>
                       </w:r>
                     </w:p>
                   </w:tc>
@@ -770,6 +803,7 @@
                   <w:id w:val="1809041779"/>
                   <w:picture/>
                 </w:sdtPr>
+                <w:sdtEndPr/>
                 <w:sdtContent>
                   <w:tc>
                     <w:tcPr>
@@ -874,6 +908,7 @@
                   <w:id w:val="88126963"/>
                   <w:picture/>
                 </w:sdtPr>
+                <w:sdtEndPr/>
                 <w:sdtContent>
                   <w:tc>
                     <w:tcPr>
@@ -984,6 +1019,7 @@
                   </w:placeholder>
                   <w:text/>
                 </w:sdtPr>
+                <w:sdtEndPr/>
                 <w:sdtContent>
                   <w:tc>
                     <w:tcPr>
@@ -1045,6 +1081,7 @@
                   </w:placeholder>
                   <w:text/>
                 </w:sdtPr>
+                <w:sdtEndPr/>
                 <w:sdtContent>
                   <w:tc>
                     <w:tcPr>
@@ -3556,6 +3593,7 @@
   </w:compat>
   <w:rsids>
     <w:rsidRoot w:val="00A13996"/>
+    <w:rsid w:val="000872C1"/>
     <w:rsid w:val="00A13996"/>
     <w:rsid w:val="00B0290B"/>
     <w:rsid w:val="00C260C4"/>

</xml_diff>